<commit_message>
15-1-16 update of background info, starting writing a skelton
</commit_message>
<xml_diff>
--- a/BackgroundInfo/Background.docx
+++ b/BackgroundInfo/Background.docx
@@ -237,16 +237,65 @@
         <w:t xml:space="preserve">Significance and broad field: </w:t>
       </w:r>
       <w:r>
-        <w:t>100w</w:t>
-      </w:r>
-    </w:p>
-    <w:p>
-      <w:pPr>
-        <w:pStyle w:val="NoSpacing"/>
-        <w:ind w:firstLine="142"/>
-      </w:pPr>
-      <w:r>
-        <w:t xml:space="preserve">Prostate cancer intro and significance, lack of understanding of cargo loading/ vesicle as therapy. </w:t>
+        <w:t xml:space="preserve">96w excl. references. </w:t>
+      </w:r>
+    </w:p>
+    <w:p>
+      <w:pPr>
+        <w:pStyle w:val="NoSpacing"/>
+        <w:ind w:firstLine="142"/>
+      </w:pPr>
+      <w:r>
+        <w:t xml:space="preserve">Prostate cancer intro and </w:t>
+      </w:r>
+      <w:r>
+        <w:t xml:space="preserve">significance; current stats for PC and why they are so </w:t>
+      </w:r>
+      <w:proofErr w:type="spellStart"/>
+      <w:r>
+        <w:t>sucky</w:t>
+      </w:r>
+      <w:proofErr w:type="spellEnd"/>
+      <w:r>
+        <w:t xml:space="preserve">. </w:t>
+      </w:r>
+      <w:proofErr w:type="spellStart"/>
+      <w:r>
+        <w:t>Eg</w:t>
+      </w:r>
+      <w:proofErr w:type="spellEnd"/>
+      <w:r>
+        <w:t xml:space="preserve">, prostate cancer currently rates as the second most diagnosed cancer, with its progression resulting in a high incidence of death in males. Once an advanced stage is reached, these tumours begin to exhibit androgen independence, uncontrolled proliferation, angiogenesis and general metastasis to adjacent bone and lymph nodes. </w:t>
+      </w:r>
+      <w:r>
+        <w:t xml:space="preserve">Such negative affects occur due to dysregulation of molecular entities, namely proteins and ribonucleic acids (RNA). </w:t>
+      </w:r>
+      <w:r>
+        <w:t xml:space="preserve">Some prostate cancers exhibit abnormal expression of proteins related to </w:t>
+      </w:r>
+      <w:proofErr w:type="spellStart"/>
+      <w:r>
+        <w:t>caveolae</w:t>
+      </w:r>
+      <w:proofErr w:type="spellEnd"/>
+      <w:r>
+        <w:t xml:space="preserve"> and exosome formation, which have been implicated in the progression of prostate cancer. Furthermore, this occurrence reveals gaps in knowledge regarding </w:t>
+      </w:r>
+      <w:proofErr w:type="spellStart"/>
+      <w:r>
+        <w:t>caveolae</w:t>
+      </w:r>
+      <w:proofErr w:type="spellEnd"/>
+      <w:r>
+        <w:t xml:space="preserve">, </w:t>
+      </w:r>
+      <w:proofErr w:type="spellStart"/>
+      <w:r>
+        <w:t>caveolae</w:t>
+      </w:r>
+      <w:proofErr w:type="spellEnd"/>
+      <w:r>
+        <w:t xml:space="preserve">-associated proteins and their molecular consequence. </w:t>
       </w:r>
     </w:p>
     <w:p>
@@ -315,10 +364,7 @@
         <w:t xml:space="preserve">. </w:t>
       </w:r>
       <w:r>
-        <w:t xml:space="preserve">As such, this secretion facilitates long range intercellular communication, benefiting from </w:t>
-      </w:r>
-      <w:r>
-        <w:t>homing mechanisms</w:t>
+        <w:t>As such, this secretion facilitates long range intercellular communication, benefiting from homing mechanisms</w:t>
       </w:r>
       <w:r>
         <w:t xml:space="preserve"> by surface proteins</w:t>
@@ -382,6 +428,23 @@
         <w:pStyle w:val="NoSpacing"/>
         <w:ind w:firstLine="142"/>
       </w:pPr>
+      <w:r>
+        <w:t xml:space="preserve">What are </w:t>
+      </w:r>
+      <w:proofErr w:type="spellStart"/>
+      <w:r>
+        <w:t>caveolin</w:t>
+      </w:r>
+      <w:proofErr w:type="spellEnd"/>
+      <w:r>
+        <w:t xml:space="preserve">, name the 3 and their usual function. Detail why we only look at cav1 in this report. </w:t>
+      </w:r>
+    </w:p>
+    <w:p>
+      <w:pPr>
+        <w:pStyle w:val="NoSpacing"/>
+        <w:ind w:firstLine="142"/>
+      </w:pPr>
     </w:p>
     <w:p>
       <w:pPr>
@@ -402,6 +465,68 @@
         <w:pStyle w:val="NoSpacing"/>
         <w:ind w:firstLine="142"/>
       </w:pPr>
+      <w:r>
+        <w:t xml:space="preserve">Introduction sentence, </w:t>
+      </w:r>
+      <w:proofErr w:type="spellStart"/>
+      <w:r>
+        <w:t>eg</w:t>
+      </w:r>
+      <w:proofErr w:type="spellEnd"/>
+      <w:r>
+        <w:t xml:space="preserve"> </w:t>
+      </w:r>
+      <w:proofErr w:type="spellStart"/>
+      <w:r>
+        <w:t>Caveolin</w:t>
+      </w:r>
+      <w:proofErr w:type="spellEnd"/>
+      <w:r>
+        <w:t xml:space="preserve"> 1 expression has been </w:t>
+      </w:r>
+      <w:proofErr w:type="spellStart"/>
+      <w:r>
+        <w:t>assosciated</w:t>
+      </w:r>
+      <w:proofErr w:type="spellEnd"/>
+      <w:r>
+        <w:t xml:space="preserve"> with aggressive late stage PC. Evidence of this (</w:t>
+      </w:r>
+      <w:proofErr w:type="spellStart"/>
+      <w:r>
+        <w:t>eg</w:t>
+      </w:r>
+      <w:proofErr w:type="spellEnd"/>
+      <w:r>
+        <w:t xml:space="preserve"> expression in cancer normally, effects of knocking it down or enhancing it expression (this could link into the fact that </w:t>
+      </w:r>
+      <w:proofErr w:type="spellStart"/>
+      <w:proofErr w:type="gramStart"/>
+      <w:r>
+        <w:t>its</w:t>
+      </w:r>
+      <w:proofErr w:type="spellEnd"/>
+      <w:proofErr w:type="gramEnd"/>
+      <w:r>
+        <w:t xml:space="preserve"> not the only protein that will mediate the aggressiveness of cancer)). </w:t>
+      </w:r>
+      <w:r>
+        <w:t xml:space="preserve">Introduce that their function when associated with </w:t>
+      </w:r>
+      <w:proofErr w:type="spellStart"/>
+      <w:r>
+        <w:t>cavins</w:t>
+      </w:r>
+      <w:proofErr w:type="spellEnd"/>
+      <w:r>
+        <w:t xml:space="preserve"> indicates their role in cancer. </w:t>
+      </w:r>
+    </w:p>
+    <w:p>
+      <w:pPr>
+        <w:pStyle w:val="NoSpacing"/>
+        <w:ind w:firstLine="142"/>
+      </w:pPr>
     </w:p>
     <w:p>
       <w:pPr>
@@ -425,6 +550,31 @@
         <w:pStyle w:val="NoSpacing"/>
         <w:ind w:firstLine="142"/>
       </w:pPr>
+      <w:r>
+        <w:t xml:space="preserve">Introduce </w:t>
+      </w:r>
+      <w:proofErr w:type="spellStart"/>
+      <w:r>
+        <w:t>cavins</w:t>
+      </w:r>
+      <w:proofErr w:type="spellEnd"/>
+      <w:r>
+        <w:t xml:space="preserve">, introduce the 4 different types and their cell specificity, and why we only assess 1-3. Introduce that that form complexes with each other in order to facilitate </w:t>
+      </w:r>
+      <w:proofErr w:type="spellStart"/>
+      <w:r>
+        <w:t>caveolae</w:t>
+      </w:r>
+      <w:proofErr w:type="spellEnd"/>
+      <w:r>
+        <w:t xml:space="preserve">/exosome secretion. </w:t>
+      </w:r>
+    </w:p>
+    <w:p>
+      <w:pPr>
+        <w:pStyle w:val="NoSpacing"/>
+        <w:ind w:firstLine="142"/>
+      </w:pPr>
     </w:p>
     <w:p>
       <w:pPr>
@@ -462,6 +612,24 @@
         <w:pStyle w:val="NoSpacing"/>
         <w:ind w:firstLine="142"/>
       </w:pPr>
+      <w:r>
+        <w:lastRenderedPageBreak/>
+        <w:t xml:space="preserve">Establish that cavin-1 is the important one: why? State experimental evidence. Explain what the other </w:t>
+      </w:r>
+      <w:proofErr w:type="spellStart"/>
+      <w:r>
+        <w:t>cavins</w:t>
+      </w:r>
+      <w:proofErr w:type="spellEnd"/>
+      <w:r>
+        <w:t xml:space="preserve"> do. </w:t>
+      </w:r>
+    </w:p>
+    <w:p>
+      <w:pPr>
+        <w:pStyle w:val="NoSpacing"/>
+        <w:ind w:firstLine="142"/>
+      </w:pPr>
     </w:p>
     <w:p>
       <w:pPr>
@@ -474,22 +642,125 @@
       </w:r>
       <w:proofErr w:type="spellEnd"/>
       <w:r>
-        <w:t xml:space="preserve"> for cancer therapy: 100w</w:t>
-      </w:r>
-    </w:p>
-    <w:p>
-      <w:pPr>
-        <w:pStyle w:val="NoSpacing"/>
-        <w:ind w:firstLine="142"/>
-      </w:pPr>
-    </w:p>
-    <w:p>
-      <w:pPr>
-        <w:pStyle w:val="NoSpacing"/>
-        <w:ind w:firstLine="142"/>
-      </w:pPr>
+        <w:t xml:space="preserve"> for cancer therapy: 2</w:t>
+      </w:r>
+      <w:r>
+        <w:t>00w</w:t>
+      </w:r>
+    </w:p>
+    <w:p>
+      <w:pPr>
+        <w:pStyle w:val="NoSpacing"/>
+        <w:ind w:firstLine="142"/>
+      </w:pPr>
+      <w:r>
+        <w:t xml:space="preserve">Reiterate that </w:t>
+      </w:r>
+      <w:proofErr w:type="spellStart"/>
+      <w:r>
+        <w:t>cavins</w:t>
+      </w:r>
+      <w:proofErr w:type="spellEnd"/>
+      <w:r>
+        <w:t xml:space="preserve"> are </w:t>
+      </w:r>
+      <w:proofErr w:type="spellStart"/>
+      <w:r>
+        <w:t>involed</w:t>
+      </w:r>
+      <w:proofErr w:type="spellEnd"/>
+      <w:r>
+        <w:t xml:space="preserve"> in the stabilisation of interactions. Explain that when </w:t>
+      </w:r>
+      <w:proofErr w:type="spellStart"/>
+      <w:r>
+        <w:t>cavins</w:t>
+      </w:r>
+      <w:proofErr w:type="spellEnd"/>
+      <w:r>
+        <w:t xml:space="preserve"> are introduced it attenuated the cancer progression. </w:t>
+      </w:r>
+      <w:r>
+        <w:t>Introduce</w:t>
+      </w:r>
+      <w:r>
+        <w:t xml:space="preserve"> that recent evidence reveals that </w:t>
+      </w:r>
+      <w:proofErr w:type="spellStart"/>
+      <w:r>
+        <w:t>cavin</w:t>
+      </w:r>
+      <w:proofErr w:type="spellEnd"/>
+      <w:r>
+        <w:t xml:space="preserve"> differential expression </w:t>
+      </w:r>
+      <w:r>
+        <w:t xml:space="preserve">in regards to cancer caused a flux of miRNAs (miR148a). </w:t>
+      </w:r>
       <w:proofErr w:type="gramStart"/>
       <w:r>
+        <w:t>add</w:t>
+      </w:r>
+      <w:proofErr w:type="gramEnd"/>
+      <w:r>
+        <w:t xml:space="preserve"> unpublished info about the pellet changes, and that </w:t>
+      </w:r>
+      <w:proofErr w:type="spellStart"/>
+      <w:r>
+        <w:t>cavins</w:t>
+      </w:r>
+      <w:proofErr w:type="spellEnd"/>
+      <w:r>
+        <w:t xml:space="preserve"> are strongly linked to this flux. Follow up with info about why we study the exosomes in respects to </w:t>
+      </w:r>
+      <w:proofErr w:type="spellStart"/>
+      <w:r>
+        <w:t>mirnas</w:t>
+      </w:r>
+      <w:proofErr w:type="spellEnd"/>
+      <w:r>
+        <w:t xml:space="preserve"> and </w:t>
+      </w:r>
+      <w:proofErr w:type="spellStart"/>
+      <w:r>
+        <w:t>cavins</w:t>
+      </w:r>
+      <w:proofErr w:type="spellEnd"/>
+      <w:r>
+        <w:t>. (</w:t>
+      </w:r>
+      <w:proofErr w:type="spellStart"/>
+      <w:proofErr w:type="gramStart"/>
+      <w:r>
+        <w:t>eg</w:t>
+      </w:r>
+      <w:proofErr w:type="spellEnd"/>
+      <w:proofErr w:type="gramEnd"/>
+      <w:r>
+        <w:t xml:space="preserve">. Hereby this may indicate that </w:t>
+      </w:r>
+      <w:proofErr w:type="spellStart"/>
+      <w:r>
+        <w:t>Cavins</w:t>
+      </w:r>
+      <w:proofErr w:type="spellEnd"/>
+      <w:r>
+        <w:t xml:space="preserve"> may play a role in selectivity of miRNA export.)</w:t>
+      </w:r>
+    </w:p>
+    <w:p>
+      <w:pPr>
+        <w:pStyle w:val="NoSpacing"/>
+        <w:ind w:firstLine="142"/>
+      </w:pPr>
+    </w:p>
+    <w:p>
+      <w:pPr>
+        <w:pStyle w:val="NoSpacing"/>
+        <w:ind w:firstLine="142"/>
+      </w:pPr>
+      <w:proofErr w:type="gramStart"/>
+      <w:r>
         <w:t>microRNAs</w:t>
       </w:r>
       <w:proofErr w:type="gramEnd"/>
@@ -500,36 +771,32 @@
         <w:t>:</w:t>
       </w:r>
       <w:r>
-        <w:t xml:space="preserve"> 200w</w:t>
-      </w:r>
-    </w:p>
-    <w:p>
-      <w:pPr>
-        <w:pStyle w:val="NoSpacing"/>
-        <w:ind w:firstLine="142"/>
-      </w:pPr>
-    </w:p>
-    <w:p>
-      <w:pPr>
-        <w:pStyle w:val="NoSpacing"/>
-        <w:ind w:firstLine="142"/>
-      </w:pPr>
+        <w:t xml:space="preserve"> 1</w:t>
+      </w:r>
+      <w:r>
+        <w:t>00w</w:t>
+      </w:r>
+    </w:p>
+    <w:p>
+      <w:pPr>
+        <w:pStyle w:val="NoSpacing"/>
+        <w:ind w:firstLine="142"/>
+      </w:pPr>
+      <w:r>
+        <w:t xml:space="preserve">State what miRNAs </w:t>
+      </w:r>
       <w:proofErr w:type="gramStart"/>
       <w:r>
-        <w:t>miRNAs</w:t>
+        <w:t>are.</w:t>
       </w:r>
       <w:proofErr w:type="gramEnd"/>
       <w:r>
-        <w:t xml:space="preserve"> in prostate cancer/exosomes: 100w</w:t>
-      </w:r>
-      <w:r>
-        <w:t xml:space="preserve">  </w:t>
-      </w:r>
-    </w:p>
-    <w:p>
-      <w:pPr>
-        <w:pStyle w:val="NoSpacing"/>
-        <w:ind w:firstLine="142"/>
+        <w:t xml:space="preserve"> Provide evidence that miRNAs appear to be playing part in cancer progression. </w:t>
+      </w:r>
+    </w:p>
+    <w:p>
+      <w:pPr>
+        <w:pStyle w:val="NoSpacing"/>
       </w:pPr>
     </w:p>
     <w:p>
@@ -554,23 +821,43 @@
         <w:pStyle w:val="NoSpacing"/>
         <w:ind w:firstLine="142"/>
       </w:pPr>
-    </w:p>
-    <w:p>
-      <w:pPr>
-        <w:pStyle w:val="NoSpacing"/>
-        <w:ind w:firstLine="142"/>
-      </w:pPr>
-      <w:r>
-        <w:t>INCLUDE CRITICAL REVIEW OF RELAVNT LITERATURE (60% of the report</w:t>
-      </w:r>
-      <w:r>
-        <w:t xml:space="preserve"> so ~2400words</w:t>
-      </w:r>
-      <w:r>
-        <w:t>)</w:t>
+      <w:r>
+        <w:t>Include evidence that miRNA148 supports this and that it is selectively exported.</w:t>
+      </w:r>
+      <w:r>
+        <w:t xml:space="preserve"> That </w:t>
+      </w:r>
+      <w:proofErr w:type="spellStart"/>
+      <w:r>
+        <w:t>cavins</w:t>
+      </w:r>
+      <w:proofErr w:type="spellEnd"/>
+      <w:r>
+        <w:t xml:space="preserve"> may be recruit or taking part in selection of exported material. </w:t>
       </w:r>
       <w:bookmarkStart w:id="0" w:name="_GoBack"/>
       <w:bookmarkEnd w:id="0"/>
+    </w:p>
+    <w:p>
+      <w:pPr>
+        <w:pStyle w:val="NoSpacing"/>
+        <w:ind w:firstLine="142"/>
+      </w:pPr>
+    </w:p>
+    <w:p>
+      <w:pPr>
+        <w:pStyle w:val="NoSpacing"/>
+        <w:ind w:firstLine="142"/>
+      </w:pPr>
+      <w:r>
+        <w:t>INCLUDE CRITICAL REVIEW OF RELAVNT LITERATURE (60% of the report</w:t>
+      </w:r>
+      <w:r>
+        <w:t xml:space="preserve"> so ~2400words</w:t>
+      </w:r>
+      <w:r>
+        <w:t>)</w:t>
+      </w:r>
     </w:p>
     <w:sectPr>
       <w:pgSz w:w="11906" w:h="16838"/>

</xml_diff>

<commit_message>
Work for 18/1/16 again. Added 1 reference to endntoe about cancer-miRNA
</commit_message>
<xml_diff>
--- a/BackgroundInfo/Background.docx
+++ b/BackgroundInfo/Background.docx
@@ -237,7 +237,10 @@
         <w:t xml:space="preserve">Significance and broad field: </w:t>
       </w:r>
       <w:r>
-        <w:t xml:space="preserve">96w excl. references. </w:t>
+        <w:t>118</w:t>
+      </w:r>
+      <w:r>
+        <w:t xml:space="preserve">w excl. references. </w:t>
       </w:r>
     </w:p>
     <w:p>
@@ -323,6 +326,20 @@
       <w:r>
         <w:t>200w</w:t>
       </w:r>
+      <w:r>
+        <w:t xml:space="preserve"> currently 128w</w:t>
+      </w:r>
+      <w:r>
+        <w:t xml:space="preserve">, add more about </w:t>
+      </w:r>
+      <w:proofErr w:type="spellStart"/>
+      <w:r>
+        <w:t>caveolae</w:t>
+      </w:r>
+      <w:proofErr w:type="spellEnd"/>
+      <w:r>
+        <w:t xml:space="preserve">, lipid rafts and exosome production. </w:t>
+      </w:r>
     </w:p>
     <w:p>
       <w:pPr>
@@ -352,7 +369,13 @@
         <w:t xml:space="preserve"> differ from exosomes by being released directly from budd</w:t>
       </w:r>
       <w:r>
-        <w:t>ing of the plasma membrane. Despite being two different vesicle subtypes, their similarities make these difficult to distinguish experimentally.</w:t>
+        <w:t>ing of</w:t>
+      </w:r>
+      <w:r>
+        <w:t>f</w:t>
+      </w:r>
+      <w:r>
+        <w:t xml:space="preserve"> the plasma membrane. Despite being two different vesicle subtypes, their similarities make these difficult to distinguish experimentally.</w:t>
       </w:r>
       <w:r>
         <w:t xml:space="preserve"> These vesicles contain cytoplasmic material with selectively exported ribonucleic acids (RNA), proteins and lipids due loading mechanisms</w:t>
@@ -422,14 +445,17 @@
       <w:r>
         <w:t>120w</w:t>
       </w:r>
-    </w:p>
-    <w:p>
-      <w:pPr>
-        <w:pStyle w:val="NoSpacing"/>
-        <w:ind w:firstLine="142"/>
-      </w:pPr>
-      <w:r>
-        <w:t xml:space="preserve">What are </w:t>
+      <w:r>
+        <w:t>, currently 140w</w:t>
+      </w:r>
+    </w:p>
+    <w:p>
+      <w:pPr>
+        <w:pStyle w:val="NoSpacing"/>
+        <w:ind w:firstLine="142"/>
+      </w:pPr>
+      <w:r>
+        <w:t xml:space="preserve">The </w:t>
       </w:r>
       <w:proofErr w:type="spellStart"/>
       <w:r>
@@ -437,7 +463,97 @@
       </w:r>
       <w:proofErr w:type="spellEnd"/>
       <w:r>
-        <w:t xml:space="preserve">, name the 3 and their usual function. Detail why we only look at cav1 in this report. </w:t>
+        <w:t xml:space="preserve"> protein family are integral membrane proteins that dictate the formation of 50-nanometer-sized invaginations of the plasma membrane, called </w:t>
+      </w:r>
+      <w:proofErr w:type="spellStart"/>
+      <w:r>
+        <w:t>caveolae</w:t>
+      </w:r>
+      <w:proofErr w:type="spellEnd"/>
+      <w:r>
+        <w:t xml:space="preserve">. </w:t>
+      </w:r>
+      <w:r>
+        <w:t xml:space="preserve">The three isoforms of </w:t>
+      </w:r>
+      <w:proofErr w:type="spellStart"/>
+      <w:r>
+        <w:t>caveolin</w:t>
+      </w:r>
+      <w:proofErr w:type="spellEnd"/>
+      <w:r>
+        <w:t xml:space="preserve">, named CAV1-3, are typically expressed in different types of tissues. CAV1-2 are expressed in epithelial, endothelial and smooth muscle cells, whereas CAV3 is predominately express in cytoskeletal muscle cells. These proteins </w:t>
+      </w:r>
+      <w:proofErr w:type="spellStart"/>
+      <w:r>
+        <w:t>oligomerise</w:t>
+      </w:r>
+      <w:proofErr w:type="spellEnd"/>
+      <w:r>
+        <w:t xml:space="preserve"> and bind to cholesterol when in proximity within the lipid raft domain. Here, they promote a variety of signalling activities</w:t>
+      </w:r>
+      <w:r>
+        <w:t>, including the mediation of growth, secretion and adhesion</w:t>
+      </w:r>
+      <w:r>
+        <w:t xml:space="preserve">. </w:t>
+      </w:r>
+      <w:r>
+        <w:t>L</w:t>
+      </w:r>
+      <w:r>
+        <w:t xml:space="preserve">ack of CAV1 and 3, through genetic ablation, causes a loss of </w:t>
+      </w:r>
+      <w:proofErr w:type="spellStart"/>
+      <w:r>
+        <w:t>caveolae</w:t>
+      </w:r>
+      <w:proofErr w:type="spellEnd"/>
+      <w:r>
+        <w:t xml:space="preserve"> formation, </w:t>
+      </w:r>
+      <w:r>
+        <w:t>unlike</w:t>
+      </w:r>
+      <w:r>
+        <w:t xml:space="preserve"> CAV2. </w:t>
+      </w:r>
+      <w:r>
+        <w:t xml:space="preserve">Furthermore, </w:t>
+      </w:r>
+      <w:r>
+        <w:rPr>
+          <w:i/>
+        </w:rPr>
+        <w:t>de novo</w:t>
+      </w:r>
+      <w:r>
+        <w:t xml:space="preserve"> </w:t>
+      </w:r>
+      <w:proofErr w:type="spellStart"/>
+      <w:r>
+        <w:t>caveolae</w:t>
+      </w:r>
+      <w:proofErr w:type="spellEnd"/>
+      <w:r>
+        <w:t xml:space="preserve"> formation in lymphocytes occur following ectopic expression of CAV1. </w:t>
+      </w:r>
+      <w:r>
+        <w:t>Due to a high prevalence of overexpressed CAV1 in cancers,</w:t>
+      </w:r>
+      <w:r>
+        <w:t xml:space="preserve"> expression pattern and detriment on </w:t>
+      </w:r>
+      <w:proofErr w:type="spellStart"/>
+      <w:r>
+        <w:t>caveolae</w:t>
+      </w:r>
+      <w:proofErr w:type="spellEnd"/>
+      <w:r>
+        <w:t xml:space="preserve"> formation,</w:t>
+      </w:r>
+      <w:r>
+        <w:t xml:space="preserve"> it will be the focus of this report.  </w:t>
       </w:r>
     </w:p>
     <w:p>
@@ -459,59 +575,162 @@
       <w:r>
         <w:t xml:space="preserve"> in Cancer: 100w</w:t>
       </w:r>
-    </w:p>
-    <w:p>
-      <w:pPr>
-        <w:pStyle w:val="NoSpacing"/>
-        <w:ind w:firstLine="142"/>
-      </w:pPr>
-      <w:r>
-        <w:t xml:space="preserve">Introduction sentence, </w:t>
-      </w:r>
-      <w:proofErr w:type="spellStart"/>
-      <w:r>
-        <w:t>eg</w:t>
+      <w:r>
+        <w:t xml:space="preserve"> currently 131. </w:t>
+      </w:r>
+    </w:p>
+    <w:p>
+      <w:pPr>
+        <w:pStyle w:val="NoSpacing"/>
+        <w:ind w:firstLine="142"/>
+      </w:pPr>
+      <w:proofErr w:type="spellStart"/>
+      <w:r>
+        <w:t>Caveolin</w:t>
+      </w:r>
+      <w:proofErr w:type="spellEnd"/>
+      <w:r>
+        <w:t xml:space="preserve"> 1 expression has been </w:t>
+      </w:r>
+      <w:r>
+        <w:t>associated with aggressive late stage prostate cancer</w:t>
+      </w:r>
+      <w:r>
+        <w:t>.</w:t>
+      </w:r>
+      <w:r>
+        <w:t xml:space="preserve"> This was unveiled by observing its abnormal expression in prostate epithelial cells, where no CAV-1 expression occurs </w:t>
+      </w:r>
+      <w:r>
+        <w:t xml:space="preserve">in previously </w:t>
+      </w:r>
+      <w:r>
+        <w:lastRenderedPageBreak/>
+        <w:t>healthy cells</w:t>
+      </w:r>
+      <w:r>
+        <w:t xml:space="preserve">. Additionally, the absence of CAV-1 in a prostate cancer model had resulted in hindered progression into a highly invasive and metastatic form. Hence, this demonstrates the role of CAV1 in prostate cancer as a tumour promotor. </w:t>
+      </w:r>
+      <w:r>
+        <w:t xml:space="preserve">Similarly, some oesophageal, breast, renal, brain and lung cancers had also revealed CAV1 to correlate with angiogenesis, cancer recurrence and elevated metastasis, solidifying its tumour promotor function. </w:t>
+      </w:r>
+      <w:r>
+        <w:t xml:space="preserve">In contrast, some breast and pancreatic cancers revealed a tumour suppressor function where CAV1 deficiency promotes MAPK and PI3K signalling to induce growth. Hereby, the function of CAV1 in cancers appears to be tissue specific. </w:t>
+      </w:r>
+    </w:p>
+    <w:p>
+      <w:pPr>
+        <w:pStyle w:val="NoSpacing"/>
+        <w:ind w:firstLine="142"/>
+        <w:rPr>
+          <w:color w:val="FF0000"/>
+        </w:rPr>
+      </w:pPr>
+      <w:r>
+        <w:rPr>
+          <w:color w:val="FF0000"/>
+        </w:rPr>
+        <w:t>^^</w:t>
+      </w:r>
+      <w:r>
+        <w:rPr>
+          <w:color w:val="FF0000"/>
+        </w:rPr>
+        <w:t>Total of 517 words thus far (exc</w:t>
+      </w:r>
+      <w:r>
+        <w:rPr>
+          <w:color w:val="FF0000"/>
+        </w:rPr>
+        <w:t>l. titles and no references yet</w:t>
+      </w:r>
+      <w:r>
+        <w:rPr>
+          <w:color w:val="FF0000"/>
+        </w:rPr>
+        <w:t>)</w:t>
+      </w:r>
+      <w:r>
+        <w:rPr>
+          <w:color w:val="FF0000"/>
+        </w:rPr>
+        <w:t>.</w:t>
+      </w:r>
+    </w:p>
+    <w:p>
+      <w:pPr>
+        <w:pStyle w:val="NoSpacing"/>
+        <w:ind w:firstLine="142"/>
+      </w:pPr>
+    </w:p>
+    <w:p>
+      <w:pPr>
+        <w:pStyle w:val="NoSpacing"/>
+        <w:ind w:firstLine="142"/>
+      </w:pPr>
+      <w:proofErr w:type="spellStart"/>
+      <w:r>
+        <w:t>Cavins</w:t>
+      </w:r>
+      <w:proofErr w:type="spellEnd"/>
+      <w:r>
+        <w:t>:</w:t>
+      </w:r>
+      <w:r>
+        <w:t xml:space="preserve"> 100w</w:t>
+      </w:r>
+      <w:r>
+        <w:t xml:space="preserve"> #Need to explain abbreviations</w:t>
+      </w:r>
+      <w:r>
+        <w:t xml:space="preserve">, currently 106w. </w:t>
+      </w:r>
+      <w:r>
+        <w:t xml:space="preserve">  </w:t>
+      </w:r>
+    </w:p>
+    <w:p>
+      <w:pPr>
+        <w:pStyle w:val="NoSpacing"/>
+        <w:ind w:firstLine="142"/>
+      </w:pPr>
+      <w:r>
+        <w:t xml:space="preserve">In addition to CAV1, </w:t>
+      </w:r>
+      <w:proofErr w:type="spellStart"/>
+      <w:r>
+        <w:t>cavins</w:t>
       </w:r>
       <w:proofErr w:type="spellEnd"/>
       <w:r>
         <w:t xml:space="preserve"> </w:t>
       </w:r>
-      <w:proofErr w:type="spellStart"/>
-      <w:r>
-        <w:t>Caveolin</w:t>
-      </w:r>
-      <w:proofErr w:type="spellEnd"/>
-      <w:r>
-        <w:t xml:space="preserve"> 1 expression has been </w:t>
-      </w:r>
-      <w:proofErr w:type="spellStart"/>
-      <w:r>
-        <w:t>assosciated</w:t>
-      </w:r>
-      <w:proofErr w:type="spellEnd"/>
-      <w:r>
-        <w:t xml:space="preserve"> with aggressive late stage PC. Evidence of this (</w:t>
-      </w:r>
-      <w:proofErr w:type="spellStart"/>
-      <w:r>
-        <w:t>eg</w:t>
-      </w:r>
-      <w:proofErr w:type="spellEnd"/>
-      <w:r>
-        <w:t xml:space="preserve"> expression in cancer normally, effects of knocking it down or enhancing it expression (this could link into the fact that </w:t>
-      </w:r>
-      <w:proofErr w:type="spellStart"/>
-      <w:proofErr w:type="gramStart"/>
-      <w:r>
-        <w:t>its</w:t>
-      </w:r>
-      <w:proofErr w:type="spellEnd"/>
-      <w:proofErr w:type="gramEnd"/>
-      <w:r>
-        <w:t xml:space="preserve"> not the only protein that will mediate the aggressiveness of cancer)). </w:t>
-      </w:r>
-      <w:r>
-        <w:t xml:space="preserve">Introduce that their function when associated with </w:t>
+      <w:r>
+        <w:t xml:space="preserve">are required in exosome production by acting as </w:t>
+      </w:r>
+      <w:proofErr w:type="spellStart"/>
+      <w:r>
+        <w:t>caveolar</w:t>
+      </w:r>
+      <w:proofErr w:type="spellEnd"/>
+      <w:r>
+        <w:t xml:space="preserve"> coat proteins that stabilise </w:t>
+      </w:r>
+      <w:proofErr w:type="spellStart"/>
+      <w:r>
+        <w:t>caveolae</w:t>
+      </w:r>
+      <w:proofErr w:type="spellEnd"/>
+      <w:r>
+        <w:t xml:space="preserve">. The </w:t>
+      </w:r>
+      <w:proofErr w:type="spellStart"/>
+      <w:r>
+        <w:t>cavin</w:t>
+      </w:r>
+      <w:proofErr w:type="spellEnd"/>
+      <w:r>
+        <w:t xml:space="preserve"> family consists of 4 </w:t>
       </w:r>
       <w:proofErr w:type="spellStart"/>
       <w:r>
@@ -519,324 +738,316 @@
       </w:r>
       <w:proofErr w:type="spellEnd"/>
       <w:r>
-        <w:t xml:space="preserve"> indicates their role in cancer. </w:t>
-      </w:r>
-    </w:p>
-    <w:p>
-      <w:pPr>
-        <w:pStyle w:val="NoSpacing"/>
-        <w:ind w:firstLine="142"/>
-      </w:pPr>
-    </w:p>
-    <w:p>
-      <w:pPr>
-        <w:pStyle w:val="NoSpacing"/>
-        <w:ind w:firstLine="142"/>
-      </w:pPr>
-      <w:proofErr w:type="spellStart"/>
-      <w:r>
-        <w:t>Cavins</w:t>
-      </w:r>
-      <w:proofErr w:type="spellEnd"/>
-      <w:r>
-        <w:t>:</w:t>
-      </w:r>
-      <w:r>
-        <w:t xml:space="preserve"> 100w</w:t>
-      </w:r>
-    </w:p>
-    <w:p>
-      <w:pPr>
-        <w:pStyle w:val="NoSpacing"/>
-        <w:ind w:firstLine="142"/>
-      </w:pPr>
-      <w:r>
-        <w:t xml:space="preserve">Introduce </w:t>
-      </w:r>
-      <w:proofErr w:type="spellStart"/>
-      <w:r>
-        <w:t>cavins</w:t>
-      </w:r>
-      <w:proofErr w:type="spellEnd"/>
-      <w:r>
-        <w:t xml:space="preserve">, introduce the 4 different types and their cell specificity, and why we only assess 1-3. Introduce that that form complexes with each other in order to facilitate </w:t>
-      </w:r>
-      <w:proofErr w:type="spellStart"/>
-      <w:r>
-        <w:t>caveolae</w:t>
-      </w:r>
-      <w:proofErr w:type="spellEnd"/>
-      <w:r>
-        <w:t xml:space="preserve">/exosome secretion. </w:t>
-      </w:r>
-    </w:p>
-    <w:p>
-      <w:pPr>
-        <w:pStyle w:val="NoSpacing"/>
-        <w:ind w:firstLine="142"/>
-      </w:pPr>
-    </w:p>
-    <w:p>
-      <w:pPr>
-        <w:pStyle w:val="NoSpacing"/>
-        <w:ind w:firstLine="142"/>
-      </w:pPr>
-      <w:proofErr w:type="spellStart"/>
-      <w:r>
-        <w:t>Cavins</w:t>
-      </w:r>
-      <w:proofErr w:type="spellEnd"/>
-      <w:r>
-        <w:t xml:space="preserve"> role in </w:t>
-      </w:r>
-      <w:r>
-        <w:t>exosomes/</w:t>
-      </w:r>
-      <w:proofErr w:type="spellStart"/>
-      <w:r>
-        <w:t>caveolae</w:t>
-      </w:r>
-      <w:proofErr w:type="spellEnd"/>
-      <w:r>
-        <w:t>:</w:t>
-      </w:r>
-      <w:r>
-        <w:t xml:space="preserve"> 200w</w:t>
-      </w:r>
+        <w:t xml:space="preserve">, named </w:t>
+      </w:r>
+      <w:proofErr w:type="spellStart"/>
+      <w:r>
+        <w:t>cavin</w:t>
+      </w:r>
+      <w:proofErr w:type="spellEnd"/>
+      <w:r>
+        <w:t xml:space="preserve"> 1-4 or </w:t>
+      </w:r>
+      <w:r>
+        <w:rPr>
+          <w:color w:val="FF0000"/>
+        </w:rPr>
+        <w:t xml:space="preserve">PTRF, SDPR, SRBC and MURC </w:t>
+      </w:r>
+      <w:r>
+        <w:t xml:space="preserve">respectively. These proteins are co-expressed and co-distributed with </w:t>
+      </w:r>
+      <w:proofErr w:type="spellStart"/>
+      <w:r>
+        <w:t>caveolin</w:t>
+      </w:r>
+      <w:proofErr w:type="spellEnd"/>
+      <w:r>
+        <w:t xml:space="preserve"> and interact with each other as </w:t>
+      </w:r>
+      <w:proofErr w:type="spellStart"/>
+      <w:r>
+        <w:t>oligomeric</w:t>
+      </w:r>
+      <w:proofErr w:type="spellEnd"/>
       <w:r>
         <w:t xml:space="preserve"> </w:t>
       </w:r>
-    </w:p>
-    <w:p>
-      <w:pPr>
-        <w:pStyle w:val="NoSpacing"/>
-        <w:ind w:firstLine="142"/>
-      </w:pPr>
-      <w:r>
-        <w:lastRenderedPageBreak/>
-        <w:t xml:space="preserve">Establish that cavin-1 is the important one: why? State experimental evidence. Explain what the other </w:t>
-      </w:r>
-      <w:proofErr w:type="spellStart"/>
-      <w:r>
-        <w:t>cavins</w:t>
-      </w:r>
-      <w:proofErr w:type="spellEnd"/>
-      <w:r>
-        <w:t xml:space="preserve"> do. </w:t>
-      </w:r>
-    </w:p>
-    <w:p>
-      <w:pPr>
-        <w:pStyle w:val="NoSpacing"/>
-        <w:ind w:firstLine="142"/>
-      </w:pPr>
-    </w:p>
-    <w:p>
-      <w:pPr>
-        <w:pStyle w:val="NoSpacing"/>
-        <w:ind w:firstLine="142"/>
-      </w:pPr>
-      <w:proofErr w:type="spellStart"/>
-      <w:r>
-        <w:t>Cavins</w:t>
-      </w:r>
-      <w:proofErr w:type="spellEnd"/>
-      <w:r>
-        <w:t xml:space="preserve"> for cancer therapy: 2</w:t>
-      </w:r>
-      <w:r>
-        <w:t>00w</w:t>
-      </w:r>
-    </w:p>
-    <w:p>
-      <w:pPr>
-        <w:pStyle w:val="NoSpacing"/>
-        <w:ind w:firstLine="142"/>
-      </w:pPr>
-      <w:r>
-        <w:t xml:space="preserve">Reiterate that </w:t>
-      </w:r>
-      <w:proofErr w:type="spellStart"/>
-      <w:r>
-        <w:t>cavins</w:t>
-      </w:r>
-      <w:proofErr w:type="spellEnd"/>
-      <w:r>
-        <w:t xml:space="preserve"> are </w:t>
-      </w:r>
-      <w:proofErr w:type="spellStart"/>
-      <w:r>
-        <w:t>involed</w:t>
-      </w:r>
-      <w:proofErr w:type="spellEnd"/>
-      <w:r>
-        <w:t xml:space="preserve"> in the stabilisation of interactions. Explain that when </w:t>
-      </w:r>
-      <w:proofErr w:type="spellStart"/>
-      <w:r>
-        <w:t>cavins</w:t>
-      </w:r>
-      <w:proofErr w:type="spellEnd"/>
-      <w:r>
-        <w:t xml:space="preserve"> are introduced it attenuated the cancer progression. </w:t>
-      </w:r>
-      <w:r>
-        <w:t>Introduce</w:t>
-      </w:r>
-      <w:r>
-        <w:t xml:space="preserve"> that recent evidence reveals that </w:t>
-      </w:r>
       <w:proofErr w:type="spellStart"/>
       <w:r>
         <w:t>cavin</w:t>
       </w:r>
       <w:proofErr w:type="spellEnd"/>
       <w:r>
-        <w:t xml:space="preserve"> differential expression </w:t>
-      </w:r>
-      <w:r>
-        <w:t xml:space="preserve">in regards to cancer caused a flux of miRNAs (miR148a). </w:t>
-      </w:r>
-      <w:proofErr w:type="gramStart"/>
-      <w:r>
-        <w:t>add</w:t>
-      </w:r>
-      <w:proofErr w:type="gramEnd"/>
-      <w:r>
-        <w:t xml:space="preserve"> unpublished info about the pellet changes, and that </w:t>
-      </w:r>
-      <w:proofErr w:type="spellStart"/>
-      <w:r>
-        <w:t>cavins</w:t>
-      </w:r>
-      <w:proofErr w:type="spellEnd"/>
-      <w:r>
-        <w:t xml:space="preserve"> are strongly linked to this flux. Follow up with info about why we study the exosomes in respects to </w:t>
-      </w:r>
-      <w:proofErr w:type="spellStart"/>
-      <w:r>
-        <w:t>mirnas</w:t>
-      </w:r>
-      <w:proofErr w:type="spellEnd"/>
-      <w:r>
-        <w:t xml:space="preserve"> and </w:t>
-      </w:r>
-      <w:proofErr w:type="spellStart"/>
-      <w:r>
-        <w:t>cavins</w:t>
-      </w:r>
-      <w:proofErr w:type="spellEnd"/>
-      <w:r>
-        <w:t>. (</w:t>
-      </w:r>
-      <w:proofErr w:type="spellStart"/>
-      <w:proofErr w:type="gramStart"/>
-      <w:r>
-        <w:t>eg</w:t>
-      </w:r>
-      <w:proofErr w:type="spellEnd"/>
-      <w:proofErr w:type="gramEnd"/>
-      <w:r>
-        <w:t xml:space="preserve">. Hereby this may indicate that </w:t>
-      </w:r>
-      <w:proofErr w:type="spellStart"/>
-      <w:r>
-        <w:t>Cavins</w:t>
-      </w:r>
-      <w:proofErr w:type="spellEnd"/>
-      <w:r>
-        <w:t xml:space="preserve"> may play a role in selectivity of miRNA export.)</w:t>
-      </w:r>
-    </w:p>
-    <w:p>
-      <w:pPr>
-        <w:pStyle w:val="NoSpacing"/>
-        <w:ind w:firstLine="142"/>
-      </w:pPr>
-    </w:p>
-    <w:p>
-      <w:pPr>
-        <w:pStyle w:val="NoSpacing"/>
-        <w:ind w:firstLine="142"/>
-      </w:pPr>
-      <w:proofErr w:type="gramStart"/>
-      <w:r>
-        <w:t>microRNAs</w:t>
-      </w:r>
-      <w:proofErr w:type="gramEnd"/>
-      <w:r>
-        <w:t xml:space="preserve"> in Cancer</w:t>
-      </w:r>
-      <w:r>
-        <w:t>:</w:t>
-      </w:r>
-      <w:r>
-        <w:t xml:space="preserve"> 1</w:t>
-      </w:r>
-      <w:r>
-        <w:t>00w</w:t>
-      </w:r>
-    </w:p>
-    <w:p>
-      <w:pPr>
-        <w:pStyle w:val="NoSpacing"/>
-        <w:ind w:firstLine="142"/>
-      </w:pPr>
-      <w:r>
-        <w:t xml:space="preserve">State what miRNAs </w:t>
-      </w:r>
-      <w:proofErr w:type="gramStart"/>
-      <w:r>
-        <w:t>are.</w:t>
-      </w:r>
-      <w:proofErr w:type="gramEnd"/>
-      <w:r>
-        <w:t xml:space="preserve"> Provide evidence that miRNAs appear to be playing part in cancer progression. </w:t>
-      </w:r>
-    </w:p>
-    <w:p>
-      <w:pPr>
-        <w:pStyle w:val="NoSpacing"/>
-      </w:pPr>
-    </w:p>
-    <w:p>
-      <w:pPr>
-        <w:pStyle w:val="NoSpacing"/>
-        <w:ind w:firstLine="142"/>
-      </w:pPr>
-      <w:proofErr w:type="spellStart"/>
-      <w:r>
-        <w:t>Cavins</w:t>
-      </w:r>
-      <w:proofErr w:type="spellEnd"/>
-      <w:r>
-        <w:t xml:space="preserve"> and miRNAs: 200w</w:t>
-      </w:r>
-      <w:r>
-        <w:t xml:space="preserve"> </w:t>
-      </w:r>
-    </w:p>
-    <w:p>
-      <w:pPr>
-        <w:pStyle w:val="NoSpacing"/>
-        <w:ind w:firstLine="142"/>
-      </w:pPr>
-      <w:r>
-        <w:t>Include evidence that miRNA148 supports this and that it is selectively exported.</w:t>
-      </w:r>
-      <w:r>
-        <w:t xml:space="preserve"> That </w:t>
-      </w:r>
-      <w:proofErr w:type="spellStart"/>
-      <w:r>
-        <w:t>cavins</w:t>
-      </w:r>
-      <w:proofErr w:type="spellEnd"/>
-      <w:r>
-        <w:t xml:space="preserve"> may be recruit or taking part in selection of exported material. </w:t>
+        <w:t xml:space="preserve"> complexes. </w:t>
       </w:r>
       <w:bookmarkStart w:id="0" w:name="_GoBack"/>
       <w:bookmarkEnd w:id="0"/>
+    </w:p>
+    <w:p>
+      <w:pPr>
+        <w:pStyle w:val="NoSpacing"/>
+        <w:ind w:firstLine="142"/>
+      </w:pPr>
+    </w:p>
+    <w:p>
+      <w:pPr>
+        <w:pStyle w:val="NoSpacing"/>
+        <w:ind w:firstLine="142"/>
+      </w:pPr>
+      <w:r>
+        <w:t xml:space="preserve">Cavin-1, 2 and 3. </w:t>
+      </w:r>
+    </w:p>
+    <w:p>
+      <w:pPr>
+        <w:pStyle w:val="NoSpacing"/>
+      </w:pPr>
+      <w:r>
+        <w:t xml:space="preserve">Specific information about what each does to </w:t>
+      </w:r>
+      <w:proofErr w:type="spellStart"/>
+      <w:r>
+        <w:t>caveolae</w:t>
+      </w:r>
+      <w:proofErr w:type="spellEnd"/>
+      <w:r>
+        <w:t xml:space="preserve">/exosomes. </w:t>
+      </w:r>
+      <w:r>
+        <w:t xml:space="preserve">Include information about methylation of their genes. </w:t>
+      </w:r>
+    </w:p>
+    <w:p>
+      <w:pPr>
+        <w:pStyle w:val="NoSpacing"/>
+      </w:pPr>
+      <w:r>
+        <w:t xml:space="preserve">These complexes require the presence of cavin-1 and/or either cavin-2 or cavin-3 to form and initiate its function. Once associated to CAV1, via non-direct interaction, </w:t>
+      </w:r>
+      <w:proofErr w:type="spellStart"/>
+      <w:r>
+        <w:t>caveolae</w:t>
+      </w:r>
+      <w:proofErr w:type="spellEnd"/>
+      <w:r>
+        <w:t xml:space="preserve"> formation initiates. Cavin-4 is only present in cardiac and skeletal muscle, so, whilst still fulfilling its function in </w:t>
+      </w:r>
+      <w:proofErr w:type="spellStart"/>
+      <w:r>
+        <w:t>caveolae</w:t>
+      </w:r>
+      <w:proofErr w:type="spellEnd"/>
+      <w:r>
+        <w:t>, its role is not germane to this report.</w:t>
+      </w:r>
+    </w:p>
+    <w:p>
+      <w:pPr>
+        <w:pStyle w:val="NoSpacing"/>
+      </w:pPr>
+    </w:p>
+    <w:p>
+      <w:pPr>
+        <w:pStyle w:val="NoSpacing"/>
+        <w:ind w:firstLine="142"/>
+      </w:pPr>
+      <w:proofErr w:type="spellStart"/>
+      <w:r>
+        <w:t>Cavins</w:t>
+      </w:r>
+      <w:proofErr w:type="spellEnd"/>
+      <w:r>
+        <w:t xml:space="preserve"> for cancer therapy: 2</w:t>
+      </w:r>
+      <w:r>
+        <w:t>00w</w:t>
+      </w:r>
+    </w:p>
+    <w:p>
+      <w:pPr>
+        <w:pStyle w:val="NoSpacing"/>
+        <w:ind w:firstLine="142"/>
+      </w:pPr>
+      <w:r>
+        <w:t xml:space="preserve">Reiterate that </w:t>
+      </w:r>
+      <w:proofErr w:type="spellStart"/>
+      <w:r>
+        <w:t>cavins</w:t>
+      </w:r>
+      <w:proofErr w:type="spellEnd"/>
+      <w:r>
+        <w:t xml:space="preserve"> are </w:t>
+      </w:r>
+      <w:proofErr w:type="spellStart"/>
+      <w:r>
+        <w:t>involed</w:t>
+      </w:r>
+      <w:proofErr w:type="spellEnd"/>
+      <w:r>
+        <w:t xml:space="preserve"> in the stabilisation of interactions. Explain that when </w:t>
+      </w:r>
+      <w:proofErr w:type="spellStart"/>
+      <w:r>
+        <w:t>cavins</w:t>
+      </w:r>
+      <w:proofErr w:type="spellEnd"/>
+      <w:r>
+        <w:t xml:space="preserve"> are introduced it attenuated the cancer progression. </w:t>
+      </w:r>
+      <w:r>
+        <w:t>Introduce</w:t>
+      </w:r>
+      <w:r>
+        <w:t xml:space="preserve"> that recent evidence reveals that </w:t>
+      </w:r>
+      <w:proofErr w:type="spellStart"/>
+      <w:r>
+        <w:t>cavin</w:t>
+      </w:r>
+      <w:proofErr w:type="spellEnd"/>
+      <w:r>
+        <w:t xml:space="preserve"> differential expression </w:t>
+      </w:r>
+      <w:r>
+        <w:t xml:space="preserve">in regards to cancer caused a flux of miRNAs (miR148a). </w:t>
+      </w:r>
+      <w:proofErr w:type="gramStart"/>
+      <w:r>
+        <w:t>add</w:t>
+      </w:r>
+      <w:proofErr w:type="gramEnd"/>
+      <w:r>
+        <w:t xml:space="preserve"> unpublished info about the pellet changes, and that </w:t>
+      </w:r>
+      <w:proofErr w:type="spellStart"/>
+      <w:r>
+        <w:t>cavins</w:t>
+      </w:r>
+      <w:proofErr w:type="spellEnd"/>
+      <w:r>
+        <w:t xml:space="preserve"> are strongly linked to this flux. Follow up with info about why we study the exosomes in respects to </w:t>
+      </w:r>
+      <w:proofErr w:type="spellStart"/>
+      <w:r>
+        <w:t>mirnas</w:t>
+      </w:r>
+      <w:proofErr w:type="spellEnd"/>
+      <w:r>
+        <w:t xml:space="preserve"> and </w:t>
+      </w:r>
+      <w:proofErr w:type="spellStart"/>
+      <w:r>
+        <w:t>cavins</w:t>
+      </w:r>
+      <w:proofErr w:type="spellEnd"/>
+      <w:r>
+        <w:t>. (</w:t>
+      </w:r>
+      <w:proofErr w:type="spellStart"/>
+      <w:proofErr w:type="gramStart"/>
+      <w:r>
+        <w:t>eg</w:t>
+      </w:r>
+      <w:proofErr w:type="spellEnd"/>
+      <w:proofErr w:type="gramEnd"/>
+      <w:r>
+        <w:t xml:space="preserve">. Hereby this may indicate that </w:t>
+      </w:r>
+      <w:proofErr w:type="spellStart"/>
+      <w:r>
+        <w:t>Cavins</w:t>
+      </w:r>
+      <w:proofErr w:type="spellEnd"/>
+      <w:r>
+        <w:t xml:space="preserve"> may play a role in selectivity of miRNA export.)</w:t>
+      </w:r>
+    </w:p>
+    <w:p>
+      <w:pPr>
+        <w:pStyle w:val="NoSpacing"/>
+        <w:ind w:firstLine="142"/>
+      </w:pPr>
+    </w:p>
+    <w:p>
+      <w:pPr>
+        <w:pStyle w:val="NoSpacing"/>
+        <w:ind w:firstLine="142"/>
+      </w:pPr>
+      <w:proofErr w:type="gramStart"/>
+      <w:r>
+        <w:t>microRNAs</w:t>
+      </w:r>
+      <w:proofErr w:type="gramEnd"/>
+      <w:r>
+        <w:t xml:space="preserve"> in Cancer</w:t>
+      </w:r>
+      <w:r>
+        <w:t>:</w:t>
+      </w:r>
+      <w:r>
+        <w:t xml:space="preserve"> 5</w:t>
+      </w:r>
+      <w:r>
+        <w:t>00w</w:t>
+      </w:r>
+    </w:p>
+    <w:p>
+      <w:pPr>
+        <w:pStyle w:val="NoSpacing"/>
+        <w:ind w:firstLine="142"/>
+      </w:pPr>
+      <w:r>
+        <w:t xml:space="preserve">State what miRNAs </w:t>
+      </w:r>
+      <w:proofErr w:type="gramStart"/>
+      <w:r>
+        <w:t>are.</w:t>
+      </w:r>
+      <w:proofErr w:type="gramEnd"/>
+      <w:r>
+        <w:t xml:space="preserve"> Provide evidence that miRNAs appear to be playing part in cancer progression. </w:t>
+      </w:r>
+    </w:p>
+    <w:p>
+      <w:pPr>
+        <w:pStyle w:val="NoSpacing"/>
+      </w:pPr>
+    </w:p>
+    <w:p>
+      <w:pPr>
+        <w:pStyle w:val="NoSpacing"/>
+        <w:ind w:firstLine="142"/>
+      </w:pPr>
+      <w:proofErr w:type="spellStart"/>
+      <w:r>
+        <w:t>Cavins</w:t>
+      </w:r>
+      <w:proofErr w:type="spellEnd"/>
+      <w:r>
+        <w:t xml:space="preserve"> and miRNAs: 200w</w:t>
+      </w:r>
+      <w:r>
+        <w:t xml:space="preserve"> </w:t>
+      </w:r>
+    </w:p>
+    <w:p>
+      <w:pPr>
+        <w:pStyle w:val="NoSpacing"/>
+        <w:ind w:firstLine="142"/>
+      </w:pPr>
+      <w:r>
+        <w:t xml:space="preserve">Include evidence that miRNA148 supports this and that it is selectively exported. That </w:t>
+      </w:r>
+      <w:proofErr w:type="spellStart"/>
+      <w:r>
+        <w:t>cavins</w:t>
+      </w:r>
+      <w:proofErr w:type="spellEnd"/>
+      <w:r>
+        <w:t xml:space="preserve"> may be recruit or taking part in selection of exported material. </w:t>
+      </w:r>
     </w:p>
     <w:p>
       <w:pPr>

</xml_diff>